<commit_message>
minor edits to exec draft, incl fig
</commit_message>
<xml_diff>
--- a/doc/SCAPE_writeup.docx
+++ b/doc/SCAPE_writeup.docx
@@ -1,55 +1,13 @@
 
 <file path=word/document.xml><?xml version="1.0" encoding="utf-8"?>
-<w:document xmlns:w="http://schemas.openxmlformats.org/wordprocessingml/2006/main" xmlns:m="http://schemas.openxmlformats.org/officeDocument/2006/math" xmlns:r="http://schemas.openxmlformats.org/officeDocument/2006/relationships" xmlns:o="urn:schemas-microsoft-com:office:office" xmlns:v="urn:schemas-microsoft-com:vml" xmlns:w10="urn:schemas-microsoft-com:office:word" xmlns:a="http://schemas.openxmlformats.org/drawingml/2006/main" xmlns:pic="http://schemas.openxmlformats.org/drawingml/2006/picture" xmlns:wp="http://schemas.openxmlformats.org/drawingml/2006/wordprocessingDrawing">
+<w:document xmlns:wpc="http://schemas.microsoft.com/office/word/2010/wordprocessingCanvas" xmlns:cx="http://schemas.microsoft.com/office/drawing/2014/chartex" xmlns:cx1="http://schemas.microsoft.com/office/drawing/2015/9/8/chartex" xmlns:cx2="http://schemas.microsoft.com/office/drawing/2015/10/21/chartex" xmlns:cx3="http://schemas.microsoft.com/office/drawing/2016/5/9/chartex" xmlns:cx4="http://schemas.microsoft.com/office/drawing/2016/5/10/chartex" xmlns:cx5="http://schemas.microsoft.com/office/drawing/2016/5/11/chartex" xmlns:cx6="http://schemas.microsoft.com/office/drawing/2016/5/12/chartex" xmlns:cx7="http://schemas.microsoft.com/office/drawing/2016/5/13/chartex" xmlns:cx8="http://schemas.microsoft.com/office/drawing/2016/5/14/chartex" xmlns:mc="http://schemas.openxmlformats.org/markup-compatibility/2006" xmlns:aink="http://schemas.microsoft.com/office/drawing/2016/ink" xmlns:am3d="http://schemas.microsoft.com/office/drawing/2017/model3d" xmlns:o="urn:schemas-microsoft-com:office:office" xmlns:r="http://schemas.openxmlformats.org/officeDocument/2006/relationships" xmlns:m="http://schemas.openxmlformats.org/officeDocument/2006/math" xmlns:v="urn:schemas-microsoft-com:vml" xmlns:wp14="http://schemas.microsoft.com/office/word/2010/wordprocessingDrawing" xmlns:wp="http://schemas.openxmlformats.org/drawingml/2006/wordprocessingDrawing" xmlns:w10="urn:schemas-microsoft-com:office:word" xmlns:w="http://schemas.openxmlformats.org/wordprocessingml/2006/main" xmlns:w14="http://schemas.microsoft.com/office/word/2010/wordml" xmlns:w15="http://schemas.microsoft.com/office/word/2012/wordml" xmlns:w16cid="http://schemas.microsoft.com/office/word/2016/wordml/cid" xmlns:w16se="http://schemas.microsoft.com/office/word/2015/wordml/symex" xmlns:wpg="http://schemas.microsoft.com/office/word/2010/wordprocessingGroup" xmlns:wpi="http://schemas.microsoft.com/office/word/2010/wordprocessingInk" xmlns:wne="http://schemas.microsoft.com/office/word/2006/wordml" xmlns:wps="http://schemas.microsoft.com/office/word/2010/wordprocessingShape" mc:Ignorable="w14 w15 w16se w16cid wp14">
   <w:body>
     <w:p>
       <w:pPr>
         <w:pStyle w:val="Title"/>
       </w:pPr>
       <w:r>
-        <w:t xml:space="preserve">SCAPE:</w:t>
-      </w:r>
-      <w:r>
-        <w:t xml:space="preserve"> </w:t>
-      </w:r>
-      <w:r>
-        <w:t xml:space="preserve">A</w:t>
-      </w:r>
-      <w:r>
-        <w:t xml:space="preserve"> </w:t>
-      </w:r>
-      <w:r>
-        <w:t xml:space="preserve">new</w:t>
-      </w:r>
-      <w:r>
-        <w:t xml:space="preserve"> </w:t>
-      </w:r>
-      <w:r>
-        <w:t xml:space="preserve">interactive</w:t>
-      </w:r>
-      <w:r>
-        <w:t xml:space="preserve"> </w:t>
-      </w:r>
-      <w:r>
-        <w:t xml:space="preserve">tool</w:t>
-      </w:r>
-      <w:r>
-        <w:t xml:space="preserve"> </w:t>
-      </w:r>
-      <w:r>
-        <w:t xml:space="preserve">for</w:t>
-      </w:r>
-      <w:r>
-        <w:t xml:space="preserve"> </w:t>
-      </w:r>
-      <w:r>
-        <w:t xml:space="preserve">stream</w:t>
-      </w:r>
-      <w:r>
-        <w:t xml:space="preserve"> </w:t>
-      </w:r>
-      <w:r>
-        <w:t xml:space="preserve">priorities</w:t>
+        <w:t>SCAPE: A new interactive tool for stream priorities</w:t>
       </w:r>
     </w:p>
     <w:p>
@@ -57,7 +15,7 @@
         <w:pStyle w:val="FirstParagraph"/>
       </w:pPr>
       <w:r>
-        <w:t xml:space="preserve">SCCWRP and its partners have developed an interactive application to help prioritize management actions for streams in the San Gabriel River watershed. The new tool, SCAPE (Stream Classification and Priority Explorer), was released online this month.</w:t>
+        <w:t>SCCWRP and its partners have developed an interactive application to help prioritize management actions for streams in the San Gabriel River watershed. The new tool, SCAPE (Stream Classification and Priority Explorer), was released online this month.</w:t>
       </w:r>
     </w:p>
     <w:p>
@@ -65,7 +23,13 @@
         <w:pStyle w:val="BodyText"/>
       </w:pPr>
       <w:r>
-        <w:t xml:space="preserve">Many streams in California fail to achieve desired biological condition and require management decisions to restore designated users. Landscape pressures, such as urbanization, can impose constraints on aquatic organisms that create challenges for the use of limited resources to manage stream health.</w:t>
+        <w:t>The i</w:t>
+      </w:r>
+      <w:r>
+        <w:t>nteractive application was developed in partnership with a regional stakeholder group from the San Gabriel River watershed to help identify locations for recommending management priorities. The application successfully identified streams where management a</w:t>
+      </w:r>
+      <w:r>
+        <w:t>ctions are expected to have intended outcomes within the constraints of landscape pressures.</w:t>
       </w:r>
     </w:p>
     <w:p>
@@ -73,15 +37,68 @@
         <w:pStyle w:val="BodyText"/>
       </w:pPr>
       <w:r>
-        <w:t xml:space="preserve">The interactive application was developed in partnership with a regional stakeholder group from the San Gabriel River watershed to help identify locations for recommending management priorities. The application successfully identified streams where management actions are expected to have intended outcomes within the constraints of landscape pressures.</w:t>
+        <w:t>The tool was recently released online as part of a statewide model for classifying stream health in the context of expected conditions. This interactive data produ</w:t>
+      </w:r>
+      <w:r>
+        <w:t>ct is a new approach to delivering research products at SCCWRP that can effectively address stakeholders needs for applied science.</w:t>
       </w:r>
     </w:p>
     <w:p>
-      <w:pPr>
-        <w:pStyle w:val="BodyText"/>
-      </w:pPr>
+      <w:bookmarkStart w:id="0" w:name="_GoBack"/>
       <w:r>
-        <w:t xml:space="preserve">The tool was recently released online as part of a statewide model for classifying stream health in the context of expected conditions. This interactive data product is a new approach to delivering research products at SCCWRP that can effectively address stakeholders needs for applied science.</w:t>
+        <w:rPr>
+          <w:noProof/>
+        </w:rPr>
+        <w:drawing>
+          <wp:inline distT="0" distB="0" distL="0" distR="0">
+            <wp:extent cx="2933700" cy="4229100"/>
+            <wp:effectExtent l="0" t="0" r="0" b="0"/>
+            <wp:docPr id="1" name="Picture" descr="Figure 1 Screenshot from the new SCAPE application"/>
+            <wp:cNvGraphicFramePr/>
+            <a:graphic xmlns:a="http://schemas.openxmlformats.org/drawingml/2006/main">
+              <a:graphicData uri="http://schemas.openxmlformats.org/drawingml/2006/picture">
+                <pic:pic xmlns:pic="http://schemas.openxmlformats.org/drawingml/2006/picture">
+                  <pic:nvPicPr>
+                    <pic:cNvPr id="0" name="Picture" descr="appex.JPG"/>
+                    <pic:cNvPicPr>
+                      <a:picLocks noChangeAspect="1" noChangeArrowheads="1"/>
+                    </pic:cNvPicPr>
+                  </pic:nvPicPr>
+                  <pic:blipFill>
+                    <a:blip r:embed="rId7"/>
+                    <a:stretch>
+                      <a:fillRect/>
+                    </a:stretch>
+                  </pic:blipFill>
+                  <pic:spPr bwMode="auto">
+                    <a:xfrm>
+                      <a:off x="0" y="0"/>
+                      <a:ext cx="2933700" cy="4229100"/>
+                    </a:xfrm>
+                    <a:prstGeom prst="rect">
+                      <a:avLst/>
+                    </a:prstGeom>
+                    <a:noFill/>
+                    <a:ln w="9525">
+                      <a:noFill/>
+                      <a:headEnd/>
+                      <a:tailEnd/>
+                    </a:ln>
+                  </pic:spPr>
+                </pic:pic>
+              </a:graphicData>
+            </a:graphic>
+          </wp:inline>
+        </w:drawing>
+      </w:r>
+      <w:bookmarkEnd w:id="0"/>
+    </w:p>
+    <w:p>
+      <w:pPr>
+        <w:pStyle w:val="ImageCaption"/>
+      </w:pPr>
+      <w:r>
+        <w:t>Figure 1 Screenshot from the new SCAPE application</w:t>
       </w:r>
     </w:p>
     <w:p>
@@ -89,11 +106,11 @@
         <w:pStyle w:val="BodyText"/>
       </w:pPr>
       <w:r>
-        <w:t xml:space="preserve">Link: TBD</w:t>
+        <w:t>Link: TBD</w:t>
       </w:r>
     </w:p>
     <w:sectPr>
-      <w:footerReference w:type="default" r:id="rId9"/>
+      <w:footerReference w:type="default" r:id="rId8"/>
       <w:pgSz w:w="12240" w:h="15840"/>
       <w:pgMar w:top="1440" w:right="1440" w:bottom="1440" w:left="1440" w:header="720" w:footer="720" w:gutter="0"/>
       <w:cols w:space="720"/>
@@ -103,8 +120,29 @@
 </w:document>
 </file>
 
-<file path=word/comments.xml><?xml version="1.0" encoding="utf-8"?>
-<w:comments xmlns:w="http://schemas.openxmlformats.org/wordprocessingml/2006/main" xmlns:m="http://schemas.openxmlformats.org/officeDocument/2006/math" xmlns:r="http://schemas.openxmlformats.org/officeDocument/2006/relationships" xmlns:o="urn:schemas-microsoft-com:office:office" xmlns:v="urn:schemas-microsoft-com:vml" xmlns:w10="urn:schemas-microsoft-com:office:word" xmlns:a="http://schemas.openxmlformats.org/drawingml/2006/main" xmlns:pic="http://schemas.openxmlformats.org/drawingml/2006/picture" xmlns:wp="http://schemas.openxmlformats.org/drawingml/2006/wordprocessingDrawing"/>
+<file path=word/endnotes.xml><?xml version="1.0" encoding="utf-8"?>
+<w:endnotes xmlns:wpc="http://schemas.microsoft.com/office/word/2010/wordprocessingCanvas" xmlns:cx="http://schemas.microsoft.com/office/drawing/2014/chartex" xmlns:cx1="http://schemas.microsoft.com/office/drawing/2015/9/8/chartex" xmlns:cx2="http://schemas.microsoft.com/office/drawing/2015/10/21/chartex" xmlns:cx3="http://schemas.microsoft.com/office/drawing/2016/5/9/chartex" xmlns:cx4="http://schemas.microsoft.com/office/drawing/2016/5/10/chartex" xmlns:cx5="http://schemas.microsoft.com/office/drawing/2016/5/11/chartex" xmlns:cx6="http://schemas.microsoft.com/office/drawing/2016/5/12/chartex" xmlns:cx7="http://schemas.microsoft.com/office/drawing/2016/5/13/chartex" xmlns:cx8="http://schemas.microsoft.com/office/drawing/2016/5/14/chartex" xmlns:mc="http://schemas.openxmlformats.org/markup-compatibility/2006" xmlns:aink="http://schemas.microsoft.com/office/drawing/2016/ink" xmlns:am3d="http://schemas.microsoft.com/office/drawing/2017/model3d" xmlns:o="urn:schemas-microsoft-com:office:office" xmlns:r="http://schemas.openxmlformats.org/officeDocument/2006/relationships" xmlns:m="http://schemas.openxmlformats.org/officeDocument/2006/math" xmlns:v="urn:schemas-microsoft-com:vml" xmlns:wp14="http://schemas.microsoft.com/office/word/2010/wordprocessingDrawing" xmlns:wp="http://schemas.openxmlformats.org/drawingml/2006/wordprocessingDrawing" xmlns:w10="urn:schemas-microsoft-com:office:word" xmlns:w="http://schemas.openxmlformats.org/wordprocessingml/2006/main" xmlns:w14="http://schemas.microsoft.com/office/word/2010/wordml" xmlns:w15="http://schemas.microsoft.com/office/word/2012/wordml" xmlns:w16cid="http://schemas.microsoft.com/office/word/2016/wordml/cid" xmlns:w16se="http://schemas.microsoft.com/office/word/2015/wordml/symex" xmlns:wpg="http://schemas.microsoft.com/office/word/2010/wordprocessingGroup" xmlns:wpi="http://schemas.microsoft.com/office/word/2010/wordprocessingInk" xmlns:wne="http://schemas.microsoft.com/office/word/2006/wordml" xmlns:wps="http://schemas.microsoft.com/office/word/2010/wordprocessingShape" mc:Ignorable="w14 w15 w16se w16cid wp14">
+  <w:endnote w:type="separator" w:id="-1">
+    <w:p>
+      <w:pPr>
+        <w:spacing w:after="0"/>
+      </w:pPr>
+      <w:r>
+        <w:separator/>
+      </w:r>
+    </w:p>
+  </w:endnote>
+  <w:endnote w:type="continuationSeparator" w:id="0">
+    <w:p>
+      <w:pPr>
+        <w:spacing w:after="0"/>
+      </w:pPr>
+      <w:r>
+        <w:continuationSeparator/>
+      </w:r>
+    </w:p>
+  </w:endnote>
+</w:endnotes>
 </file>
 
 <file path=word/footer1.xml><?xml version="1.0" encoding="utf-8"?>
@@ -118,18 +156,18 @@
 </file>
 
 <file path=word/footnotes.xml><?xml version="1.0" encoding="utf-8"?>
-<w:footnotes xmlns:w="http://schemas.openxmlformats.org/wordprocessingml/2006/main" xmlns:m="http://schemas.openxmlformats.org/officeDocument/2006/math" xmlns:r="http://schemas.openxmlformats.org/officeDocument/2006/relationships" xmlns:o="urn:schemas-microsoft-com:office:office" xmlns:v="urn:schemas-microsoft-com:vml" xmlns:w10="urn:schemas-microsoft-com:office:word" xmlns:a="http://schemas.openxmlformats.org/drawingml/2006/main" xmlns:pic="http://schemas.openxmlformats.org/drawingml/2006/picture" xmlns:wp="http://schemas.openxmlformats.org/drawingml/2006/wordprocessingDrawing">
+<w:footnotes xmlns:wpc="http://schemas.microsoft.com/office/word/2010/wordprocessingCanvas" xmlns:cx="http://schemas.microsoft.com/office/drawing/2014/chartex" xmlns:cx1="http://schemas.microsoft.com/office/drawing/2015/9/8/chartex" xmlns:cx2="http://schemas.microsoft.com/office/drawing/2015/10/21/chartex" xmlns:cx3="http://schemas.microsoft.com/office/drawing/2016/5/9/chartex" xmlns:cx4="http://schemas.microsoft.com/office/drawing/2016/5/10/chartex" xmlns:cx5="http://schemas.microsoft.com/office/drawing/2016/5/11/chartex" xmlns:cx6="http://schemas.microsoft.com/office/drawing/2016/5/12/chartex" xmlns:cx7="http://schemas.microsoft.com/office/drawing/2016/5/13/chartex" xmlns:cx8="http://schemas.microsoft.com/office/drawing/2016/5/14/chartex" xmlns:mc="http://schemas.openxmlformats.org/markup-compatibility/2006" xmlns:aink="http://schemas.microsoft.com/office/drawing/2016/ink" xmlns:am3d="http://schemas.microsoft.com/office/drawing/2017/model3d" xmlns:o="urn:schemas-microsoft-com:office:office" xmlns:r="http://schemas.openxmlformats.org/officeDocument/2006/relationships" xmlns:m="http://schemas.openxmlformats.org/officeDocument/2006/math" xmlns:v="urn:schemas-microsoft-com:vml" xmlns:wp14="http://schemas.microsoft.com/office/word/2010/wordprocessingDrawing" xmlns:wp="http://schemas.openxmlformats.org/drawingml/2006/wordprocessingDrawing" xmlns:w10="urn:schemas-microsoft-com:office:word" xmlns:w="http://schemas.openxmlformats.org/wordprocessingml/2006/main" xmlns:w14="http://schemas.microsoft.com/office/word/2010/wordml" xmlns:w15="http://schemas.microsoft.com/office/word/2012/wordml" xmlns:w16cid="http://schemas.microsoft.com/office/word/2016/wordml/cid" xmlns:w16se="http://schemas.microsoft.com/office/word/2015/wordml/symex" xmlns:wpg="http://schemas.microsoft.com/office/word/2010/wordprocessingGroup" xmlns:wpi="http://schemas.microsoft.com/office/word/2010/wordprocessingInk" xmlns:wne="http://schemas.microsoft.com/office/word/2006/wordml" xmlns:wps="http://schemas.microsoft.com/office/word/2010/wordprocessingShape" mc:Ignorable="w14 w15 w16se w16cid wp14">
+  <w:footnote w:type="separator" w:id="-1">
+    <w:p>
+      <w:r>
+        <w:separator/>
+      </w:r>
+    </w:p>
+  </w:footnote>
   <w:footnote w:type="continuationSeparator" w:id="0">
     <w:p>
       <w:r>
         <w:continuationSeparator/>
-      </w:r>
-    </w:p>
-  </w:footnote>
-  <w:footnote w:type="separator" w:id="-1">
-    <w:p>
-      <w:r>
-        <w:separator/>
       </w:r>
     </w:p>
   </w:footnote>
@@ -625,9 +663,10 @@
       </w:rPr>
     </w:lvl>
   </w:abstractNum>
-  <w:abstractNum w:abstractNumId="990">
-    <w:nsid w:val="2c1ae401"/>
+  <w:abstractNum w:abstractNumId="13" w15:restartNumberingAfterBreak="0">
+    <w:nsid w:val="2C1AE401"/>
     <w:multiLevelType w:val="multilevel"/>
+    <w:tmpl w:val="C344A076"/>
     <w:lvl w:ilvl="0">
       <w:numFmt w:val="bullet"/>
       <w:lvlText w:val=" "/>
@@ -767,8 +806,8 @@
   <w:num w:numId="13">
     <w:abstractNumId w:val="12"/>
   </w:num>
-  <w:num w:numId="1000">
-    <w:abstractNumId w:val="990"/>
+  <w:num w:numId="14">
+    <w:abstractNumId w:val="13"/>
   </w:num>
 </w:numbering>
 </file>

</xml_diff>